<commit_message>
Update quarto html models
</commit_message>
<xml_diff>
--- a/table_effects/table_Bipolar, Schizophrenia and other Psycotic Disorders.docx
+++ b/table_effects/table_Bipolar, Schizophrenia and other Psycotic Disorders.docx
@@ -1397,7 +1397,7 @@
                 <w:szCs w:val="22"/>
                 <w:color w:val="000000"/>
               </w:rPr>
-              <w:t xml:space="preserve">0.49 (0.17 to 1.39), p = 0.237</w:t>
+              <w:t xml:space="preserve">1.1 (1.04 to 1.16), p = 0.003</w:t>
             </w:r>
           </w:p>
         </w:tc>
@@ -1535,7 +1535,7 @@
                 <w:szCs w:val="22"/>
                 <w:color w:val="000000"/>
               </w:rPr>
-              <w:t xml:space="preserve">1.02 (0.94 to 1.11), p = 0.635</w:t>
+              <w:t xml:space="preserve">0.99 (0.98 to 1), p = 0.111</w:t>
             </w:r>
           </w:p>
         </w:tc>
@@ -2501,7 +2501,7 @@
                 <w:szCs w:val="22"/>
                 <w:color w:val="000000"/>
               </w:rPr>
-              <w:t xml:space="preserve">0.82 (0.63 to 1.05), p = 0.145</w:t>
+              <w:t xml:space="preserve">0.84 (0.73 to 0.97), p = 0.031</w:t>
             </w:r>
           </w:p>
         </w:tc>
@@ -2639,7 +2639,7 @@
                 <w:szCs w:val="22"/>
                 <w:color w:val="000000"/>
               </w:rPr>
-              <w:t xml:space="preserve">1 (0.98 to 1.02), p = 0.784</w:t>
+              <w:t xml:space="preserve">1 (0.99 to 1.01), p = 0.621</w:t>
             </w:r>
           </w:p>
         </w:tc>

</xml_diff>